<commit_message>
commenting out footer 2 for right now will, needs visual adjustment
</commit_message>
<xml_diff>
--- a/_site/docs/assets/images/azdunek_cv.docx
+++ b/_site/docs/assets/images/azdunek_cv.docx
@@ -111,7 +111,7 @@
           <w:rFonts w:ascii="arial" w:hAnsi="arial" w:cs="arial" w:eastAsia="arial"/>
           <w:sz w:val="22"/>
         </w:rPr>
-        <w:t>Hello! My name is Andrew and I am a tech-savvy technical recruiter living in London. I appreciate that the tech space allows me to be creative, solve problems and talk with some of the most talented tech professionals in the industry. I have international experience and have lived and worked in the US, UK, and New Zealand.</w:t>
+        <w:t>Hello! My name is Andrew and I am a tech-savvy technical recruiter living in London looking to make the switch into software development. I appreciate that the tech space allows me to be creative, solve problems and talk with some of the most talented tech professionals in the industry. I have international experience and have lived and worked in the US, UK, and New Zealand.</w:t>
       </w:r>
     </w:p>
     <w:p>
@@ -134,15 +134,6 @@
           <w:sz w:val="22"/>
         </w:rPr>
         <w:t>Before starting my journey with tech and technical recruitment in 2017 I worked for a few manufacturing and warehousing companies from February 2011 until May 2017 primarily focusing on quality control, inventory auditing and inventory processing.</w:t>
-      </w:r>
-    </w:p>
-    <w:p>
-      <w:pPr>
-        <w:spacing w:before="0" w:after="0"/>
-        <w:ind/>
-      </w:pPr>
-      <w:r>
-        <w:t/>
       </w:r>
     </w:p>
     <w:p>

</xml_diff>